<commit_message>
final update on Documentation
</commit_message>
<xml_diff>
--- a/Documentation/System architecture template.docx
+++ b/Documentation/System architecture template.docx
@@ -54,25 +54,7 @@
           <w:i/>
           <w:color w:val="000000"/>
         </w:rPr>
-        <w:t>1.0</w:t>
-      </w:r>
-    </w:p>
-    <w:p>
-      <w:pPr>
-        <w:pStyle w:val="Normal"/>
-        <w:spacing w:before="180" w:after="180"/>
-        <w:jc w:val="center"/>
-        <w:rPr>
-          <w:rFonts w:ascii="Cambria" w:hAnsi="Cambria" w:eastAsia="Cambria" w:cs="Cambria"/>
-          <w:color w:val="000000"/>
-        </w:rPr>
-      </w:pPr>
-      <w:r>
-        <w:rPr>
-          <w:rFonts w:eastAsia="Cambria" w:cs="Cambria"/>
-          <w:color w:val="000000"/>
-        </w:rPr>
-        <w:t xml:space="preserve">Written by </w:t>
+        <w:t>1.</w:t>
       </w:r>
       <w:r>
         <w:rPr>
@@ -80,7 +62,7 @@
           <w:i/>
           <w:color w:val="000000"/>
         </w:rPr>
-        <w:t>Team 5</w:t>
+        <w:t>1</w:t>
       </w:r>
     </w:p>
     <w:p>
@@ -98,7 +80,7 @@
           <w:rFonts w:eastAsia="Cambria" w:cs="Cambria"/>
           <w:color w:val="000000"/>
         </w:rPr>
-        <w:t xml:space="preserve">Point of contact </w:t>
+        <w:t xml:space="preserve">Written by </w:t>
       </w:r>
       <w:r>
         <w:rPr>
@@ -106,7 +88,7 @@
           <w:i/>
           <w:color w:val="000000"/>
         </w:rPr>
-        <w:t>Barbara Seidl (seidl@finf.uni-hannover.de)</w:t>
+        <w:t>Team 5</w:t>
       </w:r>
     </w:p>
     <w:p>
@@ -124,7 +106,61 @@
           <w:rFonts w:eastAsia="Cambria" w:cs="Cambria"/>
           <w:color w:val="000000"/>
         </w:rPr>
-        <w:t>2023.05.12.</w:t>
+        <w:t xml:space="preserve">Point of contact </w:t>
+      </w:r>
+      <w:r>
+        <w:rPr>
+          <w:rFonts w:eastAsia="Cambria" w:cs="Cambria"/>
+          <w:i/>
+          <w:color w:val="000000"/>
+        </w:rPr>
+        <w:t>Barbara Seidl (seidl@finf.uni-hannover.de)</w:t>
+      </w:r>
+    </w:p>
+    <w:p>
+      <w:pPr>
+        <w:pStyle w:val="Normal"/>
+        <w:spacing w:before="180" w:after="180"/>
+        <w:jc w:val="center"/>
+        <w:rPr>
+          <w:rFonts w:ascii="Cambria" w:hAnsi="Cambria" w:eastAsia="Cambria" w:cs="Cambria"/>
+          <w:color w:val="000000"/>
+        </w:rPr>
+      </w:pPr>
+      <w:r>
+        <w:rPr>
+          <w:rFonts w:eastAsia="Cambria" w:cs="Cambria"/>
+          <w:color w:val="000000"/>
+        </w:rPr>
+        <w:t>2023.0</w:t>
+      </w:r>
+      <w:r>
+        <w:rPr>
+          <w:rFonts w:eastAsia="Cambria" w:cs="Cambria"/>
+          <w:color w:val="000000"/>
+        </w:rPr>
+        <w:t>6</w:t>
+      </w:r>
+      <w:r>
+        <w:rPr>
+          <w:rFonts w:eastAsia="Cambria" w:cs="Cambria"/>
+          <w:color w:val="000000"/>
+        </w:rPr>
+        <w:t>.1</w:t>
+      </w:r>
+      <w:r>
+        <w:rPr>
+          <w:rFonts w:eastAsia="Cambria" w:cs="Cambria"/>
+          <w:color w:val="000000"/>
+        </w:rPr>
+        <w:t>4</w:t>
+      </w:r>
+      <w:r>
+        <w:rPr>
+          <w:rFonts w:eastAsia="Cambria" w:cs="Cambria"/>
+          <w:color w:val="000000"/>
+        </w:rPr>
+        <w:t>.</w:t>
       </w:r>
     </w:p>
     <w:p>
@@ -373,6 +409,14 @@
                 <w:szCs w:val="22"/>
               </w:rPr>
               <w:t xml:space="preserve">Team leader, Developer, Product </w:t>
+            </w:r>
+            <w:r>
+              <w:rPr>
+                <w:rFonts w:eastAsia="Calibri" w:cs="Calibri" w:ascii="Calibri" w:hAnsi="Calibri"/>
+                <w:sz w:val="22"/>
+                <w:szCs w:val="22"/>
+              </w:rPr>
+              <w:t>Owner</w:t>
             </w:r>
           </w:p>
         </w:tc>
@@ -2715,7 +2759,13 @@
       <w:rPr>
         <w:i/>
       </w:rPr>
-      <w:t>Group name</w:t>
+      <w:t xml:space="preserve">Group </w:t>
+    </w:r>
+    <w:r>
+      <w:rPr>
+        <w:i/>
+      </w:rPr>
+      <w:t>5,</w:t>
     </w:r>
     <w:r>
       <w:rPr>
@@ -2723,7 +2773,15 @@
         <w:i/>
         <w:color w:val="000000"/>
       </w:rPr>
-      <w:t xml:space="preserve"> Date Page number Current date</w:t>
+      <w:t xml:space="preserve"> </w:t>
+    </w:r>
+    <w:r>
+      <w:rPr>
+        <w:rFonts w:eastAsia="Cambria" w:cs="Cambria"/>
+        <w:i/>
+        <w:color w:val="000000"/>
+      </w:rPr>
+      <w:t>2023.06.14</w:t>
     </w:r>
   </w:p>
 </w:ftr>

</xml_diff>